<commit_message>
Wrote a bit more for poster. Added figure 2 (tuning parameters). - Added SVM model building section
</commit_message>
<xml_diff>
--- a/docs/Poster-StatisticalAnalysis.docx
+++ b/docs/Poster-StatisticalAnalysis.docx
@@ -39,7 +39,15 @@
     </w:p>
     <w:p>
       <w:r>
-        <w:t xml:space="preserve">‘Elastic net’ is a regularized regression method that combines the L1 and L2 penalties from LASSO and ridge regularization methods. In this way, Elastic net overcomes some of the limitations of LASSO and ridge. Mainly, it’s use is apparent in the ‘n &gt;&gt; p’ situation. Elastic net regularized regression has been used to create </w:t>
+        <w:t>‘Elastic net’ is a regularized regression method that combines the L1 and L2 penalties from LASSO and ridge regularization methods. In this way, Elastic net overcomes some of the limitations of LASSO and ridge. Elastic net regularized regression</w:t>
+      </w:r>
+      <w:r>
+        <w:t xml:space="preserve"> (GLMnet)</w:t>
+      </w:r>
+      <w:bookmarkStart w:id="0" w:name="_GoBack"/>
+      <w:bookmarkEnd w:id="0"/>
+      <w:r>
+        <w:t xml:space="preserve"> has been used to create </w:t>
       </w:r>
       <w:r>
         <w:t xml:space="preserve">a multi-tissue age predictor based on DNA methylation </w:t>
@@ -54,20 +62,12 @@
         <w:t>[2]</w:t>
       </w:r>
       <w:r>
-        <w:t>, indicating that this model might be well-suited for our dataset.</w:t>
+        <w:t>, indicating that this might be well-suited for our dataset.</w:t>
       </w:r>
     </w:p>
     <w:p>
       <w:r>
-        <w:t>We propose to compare SVM and Elastic net regression methods in generating a classifier that will predict ethnicity based on DNA methylation features (</w:t>
-      </w:r>
-      <w:proofErr w:type="spellStart"/>
-      <w:r>
-        <w:t>CpGs</w:t>
-      </w:r>
-      <w:proofErr w:type="spellEnd"/>
-      <w:r>
-        <w:t>).</w:t>
+        <w:t>We propose to compare SVM and Elastic net regression methods in generating a classifier that will predict ethnicity based on DNA methylation features (CpGs).</w:t>
       </w:r>
       <w:r>
         <w:t xml:space="preserve"> </w:t>
@@ -75,31 +75,7 @@
     </w:p>
     <w:p>
       <w:r>
-        <w:t xml:space="preserve">To facilitate computation efficiency, only </w:t>
-      </w:r>
-      <w:proofErr w:type="spellStart"/>
-      <w:r>
-        <w:t>CpGs</w:t>
-      </w:r>
-      <w:proofErr w:type="spellEnd"/>
-      <w:r>
-        <w:t xml:space="preserve"> with variability were chosen to train the models on. We chose to use an arbitrary threshold to determine which </w:t>
-      </w:r>
-      <w:proofErr w:type="spellStart"/>
-      <w:r>
-        <w:t>CpGs</w:t>
-      </w:r>
-      <w:proofErr w:type="spellEnd"/>
-      <w:r>
-        <w:t xml:space="preserve"> to retain. </w:t>
-      </w:r>
-      <w:proofErr w:type="spellStart"/>
-      <w:r>
-        <w:t>CpGs</w:t>
-      </w:r>
-      <w:proofErr w:type="spellEnd"/>
-      <w:r>
-        <w:t xml:space="preserve"> with a standard deviation (SD) greater </w:t>
+        <w:t xml:space="preserve">To facilitate computation efficiency, only CpGs with variability were chosen to train the models on. We chose to use an arbitrary threshold to determine which CpGs to retain. CpGs with a standard deviation (SD) greater </w:t>
       </w:r>
       <w:r>
         <w:t>than 0.10</w:t>
@@ -111,26 +87,10 @@
         <w:t>16363</w:t>
       </w:r>
       <w:r>
-        <w:t xml:space="preserve"> </w:t>
-      </w:r>
-      <w:proofErr w:type="spellStart"/>
-      <w:r>
-        <w:t>CpGs</w:t>
-      </w:r>
-      <w:proofErr w:type="spellEnd"/>
-      <w:r>
-        <w:t xml:space="preserve"> for model building.</w:t>
-      </w:r>
-      <w:r>
-        <w:t xml:space="preserve"> We reason that only variable </w:t>
-      </w:r>
-      <w:proofErr w:type="spellStart"/>
-      <w:r>
-        <w:t>CpGs</w:t>
-      </w:r>
-      <w:proofErr w:type="spellEnd"/>
-      <w:r>
-        <w:t xml:space="preserve"> are likely to be able to be used to distinguish ethnicity, however we are uncertain with</w:t>
+        <w:t xml:space="preserve"> CpGs for model building.</w:t>
+      </w:r>
+      <w:r>
+        <w:t xml:space="preserve"> We reason that only variable CpGs are likely to be able to be used to distinguish ethnicity, however we are uncertain with</w:t>
       </w:r>
       <w:r>
         <w:t xml:space="preserve"> the viability of this strategy in setting a threshold.</w:t>
@@ -150,31 +110,7 @@
         <w:rPr>
           <w:rFonts w:cstheme="minorHAnsi"/>
         </w:rPr>
-        <w:t xml:space="preserve">ets for cross validation (CV), using a testing and training set. The samples in the training set was used to train the model with a grid of tuning parameters. Five values of </w:t>
-      </w:r>
-      <w:r>
-        <w:rPr>
-          <w:rFonts w:cstheme="minorHAnsi"/>
-        </w:rPr>
-        <w:t>α,</w:t>
-      </w:r>
-      <w:r>
-        <w:rPr>
-          <w:rFonts w:cstheme="minorHAnsi"/>
-        </w:rPr>
-        <w:t xml:space="preserve"> and</w:t>
-      </w:r>
-      <w:r>
-        <w:rPr>
-          <w:rFonts w:cstheme="minorHAnsi"/>
-        </w:rPr>
-        <w:t xml:space="preserve"> λ</w:t>
-      </w:r>
-      <w:r>
-        <w:rPr>
-          <w:rFonts w:cstheme="minorHAnsi"/>
-        </w:rPr>
-        <w:t xml:space="preserve"> (25 different combinations) were used for Elastic net, while 5 values of C for SVM were tested. The parameters resulting in the model with the highest ROC on the testing sets were chosen.</w:t>
+        <w:t>ets for cross validation (CV), using a testing and training set. The samples in the training set was used to train the model with a grid of tuning parameters. Five values of α, and λ (25 different combinations) were used for Elastic net, while 5 values of C for SVM were tested. The parameters resulting in the model with the highest ROC on the testing sets were chosen.</w:t>
       </w:r>
       <w:r>
         <w:rPr>
@@ -250,30 +186,187 @@
         </w:drawing>
       </w:r>
     </w:p>
+    <w:p/>
     <w:p>
-      <w:bookmarkStart w:id="0" w:name="_GoBack"/>
-      <w:bookmarkEnd w:id="0"/>
+      <w:pPr>
+        <w:rPr>
+          <w:rFonts w:cstheme="minorHAnsi"/>
+        </w:rPr>
+      </w:pPr>
+      <w:r>
+        <w:rPr>
+          <w:noProof/>
+        </w:rPr>
+        <w:lastRenderedPageBreak/>
+        <w:drawing>
+          <wp:anchor distT="0" distB="0" distL="114300" distR="114300" simplePos="0" relativeHeight="251658240" behindDoc="0" locked="0" layoutInCell="1" allowOverlap="1">
+            <wp:simplePos x="0" y="0"/>
+            <wp:positionH relativeFrom="margin">
+              <wp:posOffset>-848995</wp:posOffset>
+            </wp:positionH>
+            <wp:positionV relativeFrom="paragraph">
+              <wp:posOffset>1154513</wp:posOffset>
+            </wp:positionV>
+            <wp:extent cx="7409397" cy="2849880"/>
+            <wp:effectExtent l="0" t="0" r="1270" b="7620"/>
+            <wp:wrapTopAndBottom/>
+            <wp:docPr id="4" name="Picture 4"/>
+            <wp:cNvGraphicFramePr>
+              <a:graphicFrameLocks xmlns:a="http://schemas.openxmlformats.org/drawingml/2006/main" noChangeAspect="1"/>
+            </wp:cNvGraphicFramePr>
+            <a:graphic xmlns:a="http://schemas.openxmlformats.org/drawingml/2006/main">
+              <a:graphicData uri="http://schemas.openxmlformats.org/drawingml/2006/picture">
+                <pic:pic xmlns:pic="http://schemas.openxmlformats.org/drawingml/2006/picture">
+                  <pic:nvPicPr>
+                    <pic:cNvPr id="0" name="Picture 5"/>
+                    <pic:cNvPicPr>
+                      <a:picLocks noChangeAspect="1" noChangeArrowheads="1"/>
+                    </pic:cNvPicPr>
+                  </pic:nvPicPr>
+                  <pic:blipFill>
+                    <a:blip r:embed="rId5">
+                      <a:extLst>
+                        <a:ext uri="{28A0092B-C50C-407E-A947-70E740481C1C}">
+                          <a14:useLocalDpi xmlns:a14="http://schemas.microsoft.com/office/drawing/2010/main" val="0"/>
+                        </a:ext>
+                      </a:extLst>
+                    </a:blip>
+                    <a:srcRect/>
+                    <a:stretch>
+                      <a:fillRect/>
+                    </a:stretch>
+                  </pic:blipFill>
+                  <pic:spPr bwMode="auto">
+                    <a:xfrm>
+                      <a:off x="0" y="0"/>
+                      <a:ext cx="7409397" cy="2849880"/>
+                    </a:xfrm>
+                    <a:prstGeom prst="rect">
+                      <a:avLst/>
+                    </a:prstGeom>
+                    <a:noFill/>
+                    <a:ln>
+                      <a:noFill/>
+                    </a:ln>
+                  </pic:spPr>
+                </pic:pic>
+              </a:graphicData>
+            </a:graphic>
+            <wp14:sizeRelH relativeFrom="page">
+              <wp14:pctWidth>0</wp14:pctWidth>
+            </wp14:sizeRelH>
+            <wp14:sizeRelV relativeFrom="page">
+              <wp14:pctHeight>0</wp14:pctHeight>
+            </wp14:sizeRelV>
+          </wp:anchor>
+        </w:drawing>
+      </w:r>
+      <w:r>
+        <w:t xml:space="preserve">We used the Caret package </w:t>
+      </w:r>
+      <w:r>
+        <w:rPr>
+          <w:vertAlign w:val="superscript"/>
+        </w:rPr>
+        <w:t>[3]</w:t>
+      </w:r>
+      <w:r>
+        <w:t xml:space="preserve"> to train the models and apply cross validation</w:t>
+      </w:r>
+      <w:r>
+        <w:t xml:space="preserve"> because of its many available useful functions. For example, </w:t>
+      </w:r>
+      <w:r>
+        <w:t>using the trainControl() function allows the specification a range of values for the model to be built on (figure 2).</w:t>
+      </w:r>
+      <w:r>
+        <w:t xml:space="preserve"> </w:t>
+      </w:r>
+      <w:r>
+        <w:t>The default function is to select the parameter values that results in the highest performance (ROC, accuracy, Kappa.. etc.). However, we chose to maximize alpha</w:t>
+      </w:r>
+      <w:r>
+        <w:t xml:space="preserve"> (L1 norm)</w:t>
+      </w:r>
+      <w:r>
+        <w:t xml:space="preserve"> to obtain</w:t>
+      </w:r>
+      <w:r>
+        <w:t xml:space="preserve"> a small</w:t>
+      </w:r>
+      <w:r>
+        <w:t>er</w:t>
+      </w:r>
+      <w:r>
+        <w:t xml:space="preserve"> panel of ethnicity markers. The final tuning parameters were </w:t>
+      </w:r>
+      <w:r>
+        <w:rPr>
+          <w:rFonts w:cstheme="minorHAnsi"/>
+        </w:rPr>
+        <w:t>α</w:t>
+      </w:r>
+      <w:r>
+        <w:rPr>
+          <w:rFonts w:cstheme="minorHAnsi"/>
+        </w:rPr>
+        <w:t xml:space="preserve"> = 0.75</w:t>
+      </w:r>
+      <w:r>
+        <w:rPr>
+          <w:rFonts w:cstheme="minorHAnsi"/>
+        </w:rPr>
+        <w:t>, λ</w:t>
+      </w:r>
+      <w:r>
+        <w:rPr>
+          <w:rFonts w:cstheme="minorHAnsi"/>
+        </w:rPr>
+        <w:t xml:space="preserve"> = 0.077 for </w:t>
+      </w:r>
+      <w:r>
+        <w:rPr>
+          <w:rFonts w:cstheme="minorHAnsi"/>
+        </w:rPr>
+        <w:t xml:space="preserve">our </w:t>
+      </w:r>
+      <w:r>
+        <w:rPr>
+          <w:rFonts w:cstheme="minorHAnsi"/>
+        </w:rPr>
+        <w:t>GLMnet</w:t>
+      </w:r>
+      <w:r>
+        <w:rPr>
+          <w:rFonts w:cstheme="minorHAnsi"/>
+        </w:rPr>
+        <w:t xml:space="preserve"> -generated model</w:t>
+      </w:r>
+      <w:r>
+        <w:rPr>
+          <w:rFonts w:cstheme="minorHAnsi"/>
+        </w:rPr>
+        <w:t>.</w:t>
+      </w:r>
+      <w:r>
+        <w:rPr>
+          <w:noProof/>
+        </w:rPr>
+        <w:t xml:space="preserve"> </w:t>
+      </w:r>
     </w:p>
     <w:p/>
     <w:p/>
+    <w:p/>
+    <w:p/>
+    <w:p/>
     <w:p>
       <w:r>
-        <w:t xml:space="preserve">[1] - </w:t>
-      </w:r>
-      <w:proofErr w:type="spellStart"/>
-      <w:r>
-        <w:t>Vapnik</w:t>
-      </w:r>
-      <w:proofErr w:type="spellEnd"/>
-      <w:r>
-        <w:t xml:space="preserve"> VN. Statistical Learning Theory. Wiley, New York (1998)</w:t>
+        <w:t>[1] - Vapnik VN. Statistical Learning Theory. Wiley, New York (1998)</w:t>
       </w:r>
     </w:p>
     <w:p>
-      <w:r>
-        <w:t xml:space="preserve">[2] - </w:t>
-      </w:r>
-      <w:r>
+      <w:pPr>
         <w:rPr>
           <w:rFonts w:ascii="Open Sans" w:hAnsi="Open Sans"/>
           <w:color w:val="333333"/>
@@ -281,9 +374,53 @@
           <w:szCs w:val="21"/>
           <w:shd w:val="clear" w:color="auto" w:fill="FEFEFE"/>
         </w:rPr>
+      </w:pPr>
+      <w:r>
+        <w:t xml:space="preserve">[2] - </w:t>
+      </w:r>
+      <w:r>
+        <w:rPr>
+          <w:rFonts w:ascii="Open Sans" w:hAnsi="Open Sans"/>
+          <w:color w:val="333333"/>
+          <w:sz w:val="21"/>
+          <w:szCs w:val="21"/>
+          <w:shd w:val="clear" w:color="auto" w:fill="FEFEFE"/>
+        </w:rPr>
         <w:t>Horvath S. DNA methylation age of human tissues and cell types. Genome Biol. 2013;14:R115.</w:t>
       </w:r>
     </w:p>
+    <w:p>
+      <w:pPr>
+        <w:rPr>
+          <w:rFonts w:ascii="Open Sans" w:hAnsi="Open Sans"/>
+          <w:color w:val="333333"/>
+          <w:sz w:val="21"/>
+          <w:szCs w:val="21"/>
+          <w:shd w:val="clear" w:color="auto" w:fill="FEFEFE"/>
+        </w:rPr>
+      </w:pPr>
+      <w:r>
+        <w:rPr>
+          <w:rFonts w:ascii="Open Sans" w:hAnsi="Open Sans"/>
+          <w:color w:val="333333"/>
+          <w:sz w:val="21"/>
+          <w:szCs w:val="21"/>
+          <w:shd w:val="clear" w:color="auto" w:fill="FEFEFE"/>
+        </w:rPr>
+        <w:t xml:space="preserve">[3] - </w:t>
+      </w:r>
+      <w:r>
+        <w:rPr>
+          <w:rFonts w:ascii="Open Sans" w:hAnsi="Open Sans"/>
+          <w:color w:val="333333"/>
+          <w:sz w:val="21"/>
+          <w:szCs w:val="21"/>
+          <w:shd w:val="clear" w:color="auto" w:fill="FEFEFE"/>
+        </w:rPr>
+        <w:t>Kuhn, M. (2008). Caret package. Journal of Statistical Software, 28(5)</w:t>
+      </w:r>
+    </w:p>
+    <w:p/>
     <w:sectPr>
       <w:pgSz w:w="12240" w:h="15840"/>
       <w:pgMar w:top="1440" w:right="1440" w:bottom="1440" w:left="1440" w:header="720" w:footer="720" w:gutter="0"/>

</xml_diff>

<commit_message>
Updated (shortened) writeup for statistical analysis
</commit_message>
<xml_diff>
--- a/docs/Poster-StatisticalAnalysis.docx
+++ b/docs/Poster-StatisticalAnalysis.docx
@@ -4,100 +4,105 @@
   <w:body>
     <w:p>
       <w:r>
+        <w:t xml:space="preserve"> </w:t>
+      </w:r>
+      <w:r>
         <w:t>Predictive modeling</w:t>
       </w:r>
-    </w:p>
-    <w:p/>
-    <w:p>
-      <w:r>
-        <w:t>Support Vector Machines (SVM) is a powerful supervised learning method used to recognize patterns in data. SVM has been use</w:t>
-      </w:r>
-      <w:r>
-        <w:t>d</w:t>
-      </w:r>
-      <w:r>
-        <w:t xml:space="preserve"> in many bioinformatics applications for classification, regression, and outlier detection</w:t>
-      </w:r>
-      <w:r>
-        <w:t xml:space="preserve"> because it avoids overfitting, it can account for nonlinear relationships, and is robust to noise</w:t>
-      </w:r>
-      <w:r>
-        <w:t xml:space="preserve"> </w:t>
-      </w:r>
-      <w:r>
-        <w:rPr>
-          <w:vertAlign w:val="superscript"/>
-        </w:rPr>
-        <w:t>[1]</w:t>
-      </w:r>
-      <w:r>
-        <w:t xml:space="preserve">. </w:t>
-      </w:r>
-      <w:r>
-        <w:t xml:space="preserve">SVM is a statistical model based where the high dimensional feature space contains the input data that are mapped by a ‘kernel function’ (nonlinear). </w:t>
-      </w:r>
+      <w:bookmarkStart w:id="0" w:name="_GoBack"/>
+      <w:bookmarkEnd w:id="0"/>
     </w:p>
     <w:p>
       <w:r>
-        <w:t>‘Elastic net’ is a regularized regression method that combines the L1 and L2 penalties from LASSO and ridge regularization methods. In this way, Elastic net overcomes some of the limitations of LASSO and ridge. Elastic net regularized regression</w:t>
-      </w:r>
-      <w:r>
-        <w:t xml:space="preserve"> (GLMnet)</w:t>
-      </w:r>
-      <w:bookmarkStart w:id="0" w:name="_GoBack"/>
-      <w:bookmarkEnd w:id="0"/>
-      <w:r>
-        <w:t xml:space="preserve"> has been used to create </w:t>
-      </w:r>
-      <w:r>
-        <w:t xml:space="preserve">a multi-tissue age predictor based on DNA methylation </w:t>
-      </w:r>
-      <w:r>
-        <w:t xml:space="preserve">before </w:t>
+        <w:t>Support Vector Machines (SVM) is a powerful supervised learning method used to recognize patterns in data. SVM has been use</w:t>
+      </w:r>
+      <w:r>
+        <w:t>d</w:t>
+      </w:r>
+      <w:r>
+        <w:t xml:space="preserve"> in many bioinformatics applications for classification, regression, and outlier detection</w:t>
+      </w:r>
+      <w:r>
+        <w:t xml:space="preserve"> because it avoids overfitting, it can account for nonlinear relationships, and is robust to noise</w:t>
+      </w:r>
+      <w:r>
+        <w:t xml:space="preserve"> </w:t>
       </w:r>
       <w:r>
         <w:rPr>
           <w:vertAlign w:val="superscript"/>
         </w:rPr>
-        <w:t>[2]</w:t>
-      </w:r>
-      <w:r>
-        <w:t>, indicating that this might be well-suited for our dataset.</w:t>
+        <w:t>[1]</w:t>
+      </w:r>
+      <w:r>
+        <w:t xml:space="preserve">. </w:t>
       </w:r>
     </w:p>
     <w:p>
       <w:r>
-        <w:t>We propose to compare SVM and Elastic net regression methods in generating a classifier that will predict ethnicity based on DNA methylation features (CpGs).</w:t>
-      </w:r>
-      <w:r>
-        <w:t xml:space="preserve"> </w:t>
+        <w:t>‘Elastic net’ is a regularized regression method that combines the L1 and L2 penalties from LASSO and ridge regularization methods. In this way, Elastic net overcomes some of the limitations of LASSO and ridge. Elastic net regularized regression</w:t>
+      </w:r>
+      <w:r>
+        <w:t xml:space="preserve"> (GLMnet)</w:t>
+      </w:r>
+      <w:r>
+        <w:t xml:space="preserve"> has been used to create </w:t>
+      </w:r>
+      <w:r>
+        <w:t xml:space="preserve">a multi-tissue age predictor based on DNA methylation </w:t>
+      </w:r>
+      <w:r>
+        <w:t xml:space="preserve">before </w:t>
+      </w:r>
+      <w:r>
+        <w:rPr>
+          <w:vertAlign w:val="superscript"/>
+        </w:rPr>
+        <w:t>[2]</w:t>
+      </w:r>
+      <w:r>
+        <w:t>, indicating that this might be well-suited for our dataset.</w:t>
       </w:r>
     </w:p>
     <w:p>
       <w:r>
-        <w:t xml:space="preserve">To facilitate computation efficiency, only CpGs with variability were chosen to train the models on. We chose to use an arbitrary threshold to determine which CpGs to retain. CpGs with a standard deviation (SD) greater </w:t>
-      </w:r>
-      <w:r>
-        <w:t>than 0.10</w:t>
-      </w:r>
-      <w:r>
-        <w:t xml:space="preserve">, leaving </w:t>
-      </w:r>
-      <w:r>
-        <w:t>16363</w:t>
-      </w:r>
-      <w:r>
-        <w:t xml:space="preserve"> CpGs for model building.</w:t>
-      </w:r>
-      <w:r>
-        <w:t xml:space="preserve"> We reason that only variable CpGs are likely to be able to be used to distinguish ethnicity, however we are uncertain with</w:t>
-      </w:r>
-      <w:r>
-        <w:t xml:space="preserve"> the viability of this strategy in setting a threshold.</w:t>
+        <w:t>We propose to compare SVM and Elastic net regression methods in generating a classifier that will predict ethnicity based on DNA methylation features (CpGs).</w:t>
+      </w:r>
+      <w:r>
+        <w:t xml:space="preserve"> </w:t>
       </w:r>
     </w:p>
     <w:p>
       <w:r>
+        <w:t xml:space="preserve">We chose to use an arbitrary threshold to </w:t>
+      </w:r>
+      <w:r>
+        <w:t>prefilter</w:t>
+      </w:r>
+      <w:r>
+        <w:t xml:space="preserve"> CpGs to retain. CpGs with a standard deviation (SD) greater </w:t>
+      </w:r>
+      <w:r>
+        <w:t>than 0.10</w:t>
+      </w:r>
+      <w:r>
+        <w:t xml:space="preserve">, leaving </w:t>
+      </w:r>
+      <w:r>
+        <w:t>16363</w:t>
+      </w:r>
+      <w:r>
+        <w:t xml:space="preserve"> CpGs for model building.</w:t>
+      </w:r>
+      <w:r>
+        <w:t xml:space="preserve"> We reason that only variable CpGs are likely to be able to be used to distinguish ethnicity, however we are uncertain with</w:t>
+      </w:r>
+      <w:r>
+        <w:t xml:space="preserve"> the viability of this strategy in setting a threshold.</w:t>
+      </w:r>
+    </w:p>
+    <w:p>
+      <w:r>
         <w:t xml:space="preserve">In order to estimate the optimal parameters of these models (Elastic net: </w:t>
       </w:r>
       <w:r>
@@ -110,7 +115,19 @@
         <w:rPr>
           <w:rFonts w:cstheme="minorHAnsi"/>
         </w:rPr>
-        <w:t>ets for cross validation (CV), using a testing and training set. The samples in the training set was used to train the model with a grid of tuning parameters. Five values of α, and λ (25 different combinations) were used for Elastic net, while 5 values of C for SVM were tested. The parameters resulting in the model with the highest ROC on the testing sets were chosen.</w:t>
+        <w:t xml:space="preserve">ets for cross validation (CV), using a testing and training set. The samples in the training set was used to train the model with a grid of tuning parameters. Five values of α, and λ (25 different combinations) were </w:t>
+      </w:r>
+      <w:r>
+        <w:rPr>
+          <w:rFonts w:cstheme="minorHAnsi"/>
+        </w:rPr>
+        <w:t xml:space="preserve">tested for elastic net. </w:t>
+      </w:r>
+      <w:r>
+        <w:rPr>
+          <w:rFonts w:cstheme="minorHAnsi"/>
+        </w:rPr>
+        <w:t>The parameters resulting in the model with the highest ROC on the testing sets were chosen.</w:t>
       </w:r>
       <w:r>
         <w:rPr>
@@ -304,25 +321,7 @@
         <w:rPr>
           <w:rFonts w:cstheme="minorHAnsi"/>
         </w:rPr>
-        <w:t>α</w:t>
-      </w:r>
-      <w:r>
-        <w:rPr>
-          <w:rFonts w:cstheme="minorHAnsi"/>
-        </w:rPr>
-        <w:t xml:space="preserve"> = 0.75</w:t>
-      </w:r>
-      <w:r>
-        <w:rPr>
-          <w:rFonts w:cstheme="minorHAnsi"/>
-        </w:rPr>
-        <w:t>, λ</w:t>
-      </w:r>
-      <w:r>
-        <w:rPr>
-          <w:rFonts w:cstheme="minorHAnsi"/>
-        </w:rPr>
-        <w:t xml:space="preserve"> = 0.077 for </w:t>
+        <w:t xml:space="preserve">α = 0.75, λ = 0.077 for </w:t>
       </w:r>
       <w:r>
         <w:rPr>
@@ -368,31 +367,31 @@
     <w:p>
       <w:pPr>
         <w:rPr>
+          <w:rFonts w:ascii="Open Sans" w:hAnsi="Open Sans" w:hint="eastAsia"/>
+          <w:color w:val="333333"/>
+          <w:sz w:val="21"/>
+          <w:szCs w:val="21"/>
+          <w:shd w:val="clear" w:color="auto" w:fill="FEFEFE"/>
+        </w:rPr>
+      </w:pPr>
+      <w:r>
+        <w:t xml:space="preserve">[2] - </w:t>
+      </w:r>
+      <w:r>
+        <w:rPr>
           <w:rFonts w:ascii="Open Sans" w:hAnsi="Open Sans"/>
           <w:color w:val="333333"/>
           <w:sz w:val="21"/>
           <w:szCs w:val="21"/>
           <w:shd w:val="clear" w:color="auto" w:fill="FEFEFE"/>
         </w:rPr>
-      </w:pPr>
-      <w:r>
-        <w:t xml:space="preserve">[2] - </w:t>
-      </w:r>
-      <w:r>
-        <w:rPr>
-          <w:rFonts w:ascii="Open Sans" w:hAnsi="Open Sans"/>
-          <w:color w:val="333333"/>
-          <w:sz w:val="21"/>
-          <w:szCs w:val="21"/>
-          <w:shd w:val="clear" w:color="auto" w:fill="FEFEFE"/>
-        </w:rPr>
         <w:t>Horvath S. DNA methylation age of human tissues and cell types. Genome Biol. 2013;14:R115.</w:t>
       </w:r>
     </w:p>
     <w:p>
       <w:pPr>
         <w:rPr>
-          <w:rFonts w:ascii="Open Sans" w:hAnsi="Open Sans"/>
+          <w:rFonts w:ascii="Open Sans" w:hAnsi="Open Sans" w:hint="eastAsia"/>
           <w:color w:val="333333"/>
           <w:sz w:val="21"/>
           <w:szCs w:val="21"/>

</xml_diff>